<commit_message>
first commit cover main done 2
</commit_message>
<xml_diff>
--- a/Annex cover sub main.docx
+++ b/Annex cover sub main.docx
@@ -192,6 +192,7 @@
         <w:pStyle w:val="ListParagraph"/>
         <w:spacing w:line="259" w:lineRule="auto"/>
         <w:ind w:left="792"/>
+        <w:jc w:val="center"/>
         <w:rPr>
           <w:rFonts w:ascii="Arial" w:hAnsi="Arial" w:cs="Arial"/>
           <w:b/>
@@ -209,19 +210,6 @@
           <w:sz w:val="50"/>
           <w:szCs w:val="50"/>
           <w:u w:val="single"/>
-        </w:rPr>
-        <w:t>&lt;ANNEX-NO&gt;</w:t>
-      </w:r>
-      <w:r>
-        <w:rPr>
-          <w:rFonts w:ascii="Arial" w:hAnsi="Arial" w:hint="cs"/>
-          <w:b/>
-          <w:i/>
-          <w:sz w:val="50"/>
-          <w:szCs w:val="45"/>
-          <w:u w:val="single"/>
-          <w:cs/>
-          <w:lang w:bidi="ne-NP"/>
         </w:rPr>
         <w:t xml:space="preserve"> </w:t>
       </w:r>
@@ -234,20 +222,7 @@
           <w:szCs w:val="50"/>
           <w:u w:val="single"/>
         </w:rPr>
-        <w:t>. &lt;ANNEX-SUB-NO&gt;</w:t>
-      </w:r>
-      <w:r>
-        <w:rPr>
-          <w:rFonts w:ascii="Arial" w:hAnsi="Arial" w:hint="cs"/>
-          <w:b/>
-          <w:i/>
-          <w:sz w:val="50"/>
-          <w:szCs w:val="45"/>
-          <w:u w:val="single"/>
-          <w:cs/>
-          <w:lang w:bidi="ne-NP"/>
-        </w:rPr>
-        <w:t xml:space="preserve"> -</w:t>
+        <w:t>&lt;ANNEX-NO&gt;.&lt;ANNEX-SUB-NO&gt;</w:t>
       </w:r>
       <w:r>
         <w:rPr>
@@ -258,7 +233,29 @@
           <w:szCs w:val="50"/>
           <w:u w:val="single"/>
         </w:rPr>
-        <w:t xml:space="preserve"> &lt;SUB-COMPONENT&gt;</w:t>
+        <w:t xml:space="preserve"> </w:t>
+      </w:r>
+      <w:r>
+        <w:rPr>
+          <w:rFonts w:ascii="Arial" w:hAnsi="Arial" w:cs="Arial"/>
+          <w:b/>
+          <w:i/>
+          <w:sz w:val="50"/>
+          <w:szCs w:val="50"/>
+          <w:u w:val="single"/>
+        </w:rPr>
+        <w:t>&lt;SUB-COMPONENT&gt;</w:t>
+      </w:r>
+      <w:r>
+        <w:rPr>
+          <w:rFonts w:ascii="Arial" w:hAnsi="Arial" w:cs="Arial"/>
+          <w:b/>
+          <w:i/>
+          <w:sz w:val="50"/>
+          <w:szCs w:val="50"/>
+          <w:u w:val="single"/>
+        </w:rPr>
+        <w:t xml:space="preserve"> </w:t>
       </w:r>
     </w:p>
     <w:p>

</xml_diff>